<commit_message>
Se avanzó la documentación externa
</commit_message>
<xml_diff>
--- a/documentacion/Proyecto2LPMynellAndrew.docx
+++ b/documentacion/Proyecto2LPMynellAndrew.docx
@@ -1,6 +1,6 @@
 
 <file path=word/document.xml><?xml version="1.0" encoding="utf-8"?>
-<w:document xmlns:wpc="http://schemas.microsoft.com/office/word/2010/wordprocessingCanvas" xmlns:cx="http://schemas.microsoft.com/office/drawing/2014/chartex" xmlns:cx1="http://schemas.microsoft.com/office/drawing/2015/9/8/chartex" xmlns:cx2="http://schemas.microsoft.com/office/drawing/2015/10/21/chartex" xmlns:cx3="http://schemas.microsoft.com/office/drawing/2016/5/9/chartex" xmlns:cx4="http://schemas.microsoft.com/office/drawing/2016/5/10/chartex" xmlns:cx5="http://schemas.microsoft.com/office/drawing/2016/5/11/chartex" xmlns:cx6="http://schemas.microsoft.com/office/drawing/2016/5/12/chartex" xmlns:cx7="http://schemas.microsoft.com/office/drawing/2016/5/13/chartex" xmlns:cx8="http://schemas.microsoft.com/office/drawing/2016/5/14/chartex" xmlns:mc="http://schemas.openxmlformats.org/markup-compatibility/2006" xmlns:aink="http://schemas.microsoft.com/office/drawing/2016/ink" xmlns:am3d="http://schemas.microsoft.com/office/drawing/2017/model3d" xmlns:o="urn:schemas-microsoft-com:office:office" xmlns:r="http://schemas.openxmlformats.org/officeDocument/2006/relationships" xmlns:m="http://schemas.openxmlformats.org/officeDocument/2006/math" xmlns:v="urn:schemas-microsoft-com:vml" xmlns:wp14="http://schemas.microsoft.com/office/word/2010/wordprocessingDrawing" xmlns:wp="http://schemas.openxmlformats.org/drawingml/2006/wordprocessingDrawing" xmlns:w10="urn:schemas-microsoft-com:office:word" xmlns:w="http://schemas.openxmlformats.org/wordprocessingml/2006/main" xmlns:w14="http://schemas.microsoft.com/office/word/2010/wordml" xmlns:w15="http://schemas.microsoft.com/office/word/2012/wordml" xmlns:w16cid="http://schemas.microsoft.com/office/word/2016/wordml/cid" xmlns:w16se="http://schemas.microsoft.com/office/word/2015/wordml/symex" xmlns:wpg="http://schemas.microsoft.com/office/word/2010/wordprocessingGroup" xmlns:wpi="http://schemas.microsoft.com/office/word/2010/wordprocessingInk" xmlns:wne="http://schemas.microsoft.com/office/word/2006/wordml" xmlns:wps="http://schemas.microsoft.com/office/word/2010/wordprocessingShape" mc:Ignorable="w14 w15 w16se w16cid wp14">
+<w:document xmlns:wpc="http://schemas.microsoft.com/office/word/2010/wordprocessingCanvas" xmlns:cx="http://schemas.microsoft.com/office/drawing/2014/chartex" xmlns:cx1="http://schemas.microsoft.com/office/drawing/2015/9/8/chartex" xmlns:cx2="http://schemas.microsoft.com/office/drawing/2015/10/21/chartex" xmlns:cx3="http://schemas.microsoft.com/office/drawing/2016/5/9/chartex" xmlns:cx4="http://schemas.microsoft.com/office/drawing/2016/5/10/chartex" xmlns:cx5="http://schemas.microsoft.com/office/drawing/2016/5/11/chartex" xmlns:cx6="http://schemas.microsoft.com/office/drawing/2016/5/12/chartex" xmlns:cx7="http://schemas.microsoft.com/office/drawing/2016/5/13/chartex" xmlns:cx8="http://schemas.microsoft.com/office/drawing/2016/5/14/chartex" xmlns:mc="http://schemas.openxmlformats.org/markup-compatibility/2006" xmlns:aink="http://schemas.microsoft.com/office/drawing/2016/ink" xmlns:am3d="http://schemas.microsoft.com/office/drawing/2017/model3d" xmlns:o="urn:schemas-microsoft-com:office:office" xmlns:oel="http://schemas.microsoft.com/office/2019/extlst" xmlns:r="http://schemas.openxmlformats.org/officeDocument/2006/relationships" xmlns:m="http://schemas.openxmlformats.org/officeDocument/2006/math" xmlns:v="urn:schemas-microsoft-com:vml" xmlns:wp14="http://schemas.microsoft.com/office/word/2010/wordprocessingDrawing" xmlns:wp="http://schemas.openxmlformats.org/drawingml/2006/wordprocessingDrawing" xmlns:w10="urn:schemas-microsoft-com:office:word" xmlns:w="http://schemas.openxmlformats.org/wordprocessingml/2006/main" xmlns:w14="http://schemas.microsoft.com/office/word/2010/wordml" xmlns:w15="http://schemas.microsoft.com/office/word/2012/wordml" xmlns:w16cex="http://schemas.microsoft.com/office/word/2018/wordml/cex" xmlns:w16cid="http://schemas.microsoft.com/office/word/2016/wordml/cid" xmlns:w16="http://schemas.microsoft.com/office/word/2018/wordml" xmlns:w16du="http://schemas.microsoft.com/office/word/2023/wordml/word16du" xmlns:w16sdtdh="http://schemas.microsoft.com/office/word/2020/wordml/sdtdatahash" xmlns:w16se="http://schemas.microsoft.com/office/word/2015/wordml/symex" xmlns:wpg="http://schemas.microsoft.com/office/word/2010/wordprocessingGroup" xmlns:wpi="http://schemas.microsoft.com/office/word/2010/wordprocessingInk" xmlns:wne="http://schemas.microsoft.com/office/word/2006/wordml" xmlns:wps="http://schemas.microsoft.com/office/word/2010/wordprocessingShape" mc:Ignorable="w14 w15 w16se w16cid w16 w16cex w16sdtdh w16du wp14">
   <w:body>
     <w:p>
       <w:pPr>
@@ -18,7 +18,7 @@
           <w:lang w:eastAsia="es-CR"/>
         </w:rPr>
         <w:drawing>
-          <wp:anchor distT="0" distB="0" distL="114300" distR="114300" simplePos="0" relativeHeight="251659264" behindDoc="0" locked="0" layoutInCell="1" allowOverlap="1" wp14:anchorId="4A3BBAC8" wp14:editId="707955E2">
+          <wp:anchor distT="0" distB="0" distL="114300" distR="114300" simplePos="0" relativeHeight="251659264" behindDoc="0" locked="0" layoutInCell="1" allowOverlap="1" wp14:anchorId="4A3BBAC8" wp14:editId="6558A926">
             <wp:simplePos x="0" y="0"/>
             <wp:positionH relativeFrom="margin">
               <wp:align>center</wp:align>
@@ -560,6 +560,9 @@
         <w:ind w:firstLine="360"/>
       </w:pPr>
       <w:r>
+        <w:rPr>
+          <w:noProof/>
+        </w:rPr>
         <w:drawing>
           <wp:inline distT="0" distB="0" distL="0" distR="0" wp14:anchorId="176890F8" wp14:editId="218E2D6C">
             <wp:extent cx="4816257" cy="342930"/>
@@ -630,6 +633,154 @@
       </w:r>
     </w:p>
     <w:p>
+      <w:r>
+        <w:t>Al inicio, el programa le pedirá los datos de la empresa. Se pide el nombre de la empresa, el sitio web de la empresa y el contacto de la empresa. Se rellena cada espacio con la información solicitada.</w:t>
+      </w:r>
+    </w:p>
+    <w:p>
+      <w:r>
+        <w:drawing>
+          <wp:inline distT="0" distB="0" distL="0" distR="0" wp14:anchorId="2DE6338E" wp14:editId="73549278">
+            <wp:extent cx="5734850" cy="924054"/>
+            <wp:effectExtent l="0" t="0" r="0" b="9525"/>
+            <wp:docPr id="1020687924" name="Imagen 1" descr="Texto&#10;&#10;Descripción generada automáticamente"/>
+            <wp:cNvGraphicFramePr>
+              <a:graphicFrameLocks xmlns:a="http://schemas.openxmlformats.org/drawingml/2006/main" noChangeAspect="1"/>
+            </wp:cNvGraphicFramePr>
+            <a:graphic xmlns:a="http://schemas.openxmlformats.org/drawingml/2006/main">
+              <a:graphicData uri="http://schemas.openxmlformats.org/drawingml/2006/picture">
+                <pic:pic xmlns:pic="http://schemas.openxmlformats.org/drawingml/2006/picture">
+                  <pic:nvPicPr>
+                    <pic:cNvPr id="1020687924" name="Imagen 1" descr="Texto&#10;&#10;Descripción generada automáticamente"/>
+                    <pic:cNvPicPr/>
+                  </pic:nvPicPr>
+                  <pic:blipFill>
+                    <a:blip r:embed="rId7"/>
+                    <a:stretch>
+                      <a:fillRect/>
+                    </a:stretch>
+                  </pic:blipFill>
+                  <pic:spPr>
+                    <a:xfrm>
+                      <a:off x="0" y="0"/>
+                      <a:ext cx="5734850" cy="924054"/>
+                    </a:xfrm>
+                    <a:prstGeom prst="rect">
+                      <a:avLst/>
+                    </a:prstGeom>
+                  </pic:spPr>
+                </pic:pic>
+              </a:graphicData>
+            </a:graphic>
+          </wp:inline>
+        </w:drawing>
+      </w:r>
+    </w:p>
+    <w:p>
+      <w:r>
+        <w:t xml:space="preserve">Luego se pide la información de las bodegas. Por cada bodega se solicita </w:t>
+      </w:r>
+      <w:r>
+        <w:t>la cantidad de espacio en metros cúbicos de la bodega y la ubicación de la bodega. La cantidad de espacio de la bodega solo pueden ser números, estos pueden contener decimales.</w:t>
+      </w:r>
+    </w:p>
+    <w:p>
+      <w:r>
+        <w:t>Después de haberse agregado cinco bodegas, el sistema pregunta si desea agregar una bodega más. Para responde SI se escribe una ‘S’, esta debe ser mayúscula, por el contrario, si responde NO se escribe cualquier otra letra.</w:t>
+      </w:r>
+    </w:p>
+    <w:p>
+      <w:pPr>
+        <w:jc w:val="center"/>
+      </w:pPr>
+      <w:r>
+        <w:lastRenderedPageBreak/>
+        <w:drawing>
+          <wp:inline distT="0" distB="0" distL="0" distR="0" wp14:anchorId="4F9570FF" wp14:editId="06045D3A">
+            <wp:extent cx="3171825" cy="2497135"/>
+            <wp:effectExtent l="0" t="0" r="0" b="0"/>
+            <wp:docPr id="1520841967" name="Imagen 1" descr="Texto&#10;&#10;Descripción generada automáticamente"/>
+            <wp:cNvGraphicFramePr>
+              <a:graphicFrameLocks xmlns:a="http://schemas.openxmlformats.org/drawingml/2006/main" noChangeAspect="1"/>
+            </wp:cNvGraphicFramePr>
+            <a:graphic xmlns:a="http://schemas.openxmlformats.org/drawingml/2006/main">
+              <a:graphicData uri="http://schemas.openxmlformats.org/drawingml/2006/picture">
+                <pic:pic xmlns:pic="http://schemas.openxmlformats.org/drawingml/2006/picture">
+                  <pic:nvPicPr>
+                    <pic:cNvPr id="1520841967" name="Imagen 1" descr="Texto&#10;&#10;Descripción generada automáticamente"/>
+                    <pic:cNvPicPr/>
+                  </pic:nvPicPr>
+                  <pic:blipFill>
+                    <a:blip r:embed="rId8"/>
+                    <a:stretch>
+                      <a:fillRect/>
+                    </a:stretch>
+                  </pic:blipFill>
+                  <pic:spPr>
+                    <a:xfrm>
+                      <a:off x="0" y="0"/>
+                      <a:ext cx="3180330" cy="2503831"/>
+                    </a:xfrm>
+                    <a:prstGeom prst="rect">
+                      <a:avLst/>
+                    </a:prstGeom>
+                  </pic:spPr>
+                </pic:pic>
+              </a:graphicData>
+            </a:graphic>
+          </wp:inline>
+        </w:drawing>
+      </w:r>
+    </w:p>
+    <w:p>
+      <w:r>
+        <w:t>Luego, se deben ingresar los usuarios de la aplicación. Para los usuarios se pide la cédula (debe ser número), el nombre (debe ser texto), el primer apellido (debe ser texto) y el puesto (debe ser texto). No se permiten cédulas repetidas. Después de haber agregado cinco usuarios, el sistema le preguntará si desea agregar otro usuario, si su respuesta es un SI debe escribir ‘S’ en mayúscula solamente, si su respuesta es un NO debe escribir cualquier otra letra.</w:t>
+      </w:r>
+    </w:p>
+    <w:p>
+      <w:pPr>
+        <w:jc w:val="center"/>
+      </w:pPr>
+      <w:r>
+        <w:drawing>
+          <wp:inline distT="0" distB="0" distL="0" distR="0" wp14:anchorId="73364996" wp14:editId="3B1A8185">
+            <wp:extent cx="3564351" cy="4505325"/>
+            <wp:effectExtent l="0" t="0" r="0" b="0"/>
+            <wp:docPr id="366007840" name="Imagen 1" descr="Interfaz de usuario gráfica, Aplicación&#10;&#10;Descripción generada automáticamente"/>
+            <wp:cNvGraphicFramePr>
+              <a:graphicFrameLocks xmlns:a="http://schemas.openxmlformats.org/drawingml/2006/main" noChangeAspect="1"/>
+            </wp:cNvGraphicFramePr>
+            <a:graphic xmlns:a="http://schemas.openxmlformats.org/drawingml/2006/main">
+              <a:graphicData uri="http://schemas.openxmlformats.org/drawingml/2006/picture">
+                <pic:pic xmlns:pic="http://schemas.openxmlformats.org/drawingml/2006/picture">
+                  <pic:nvPicPr>
+                    <pic:cNvPr id="366007840" name="Imagen 1" descr="Interfaz de usuario gráfica, Aplicación&#10;&#10;Descripción generada automáticamente"/>
+                    <pic:cNvPicPr/>
+                  </pic:nvPicPr>
+                  <pic:blipFill>
+                    <a:blip r:embed="rId9"/>
+                    <a:stretch>
+                      <a:fillRect/>
+                    </a:stretch>
+                  </pic:blipFill>
+                  <pic:spPr>
+                    <a:xfrm>
+                      <a:off x="0" y="0"/>
+                      <a:ext cx="3576219" cy="4520327"/>
+                    </a:xfrm>
+                    <a:prstGeom prst="rect">
+                      <a:avLst/>
+                    </a:prstGeom>
+                  </pic:spPr>
+                </pic:pic>
+              </a:graphicData>
+            </a:graphic>
+          </wp:inline>
+        </w:drawing>
+      </w:r>
+    </w:p>
+    <w:p/>
+    <w:p>
       <w:pPr>
         <w:ind w:firstLine="360"/>
       </w:pPr>
@@ -642,6 +793,9 @@
         <w:ind w:firstLine="360"/>
       </w:pPr>
       <w:r>
+        <w:rPr>
+          <w:noProof/>
+        </w:rPr>
         <w:drawing>
           <wp:inline distT="0" distB="0" distL="0" distR="0" wp14:anchorId="2C2804AC" wp14:editId="17A3E761">
             <wp:extent cx="5943600" cy="1105535"/>
@@ -658,7 +812,7 @@
                     <pic:cNvPicPr/>
                   </pic:nvPicPr>
                   <pic:blipFill>
-                    <a:blip r:embed="rId7"/>
+                    <a:blip r:embed="rId10"/>
                     <a:stretch>
                       <a:fillRect/>
                     </a:stretch>
@@ -727,7 +881,9 @@
         <w:ind w:firstLine="360"/>
       </w:pPr>
       <w:r>
-        <w:lastRenderedPageBreak/>
+        <w:rPr>
+          <w:noProof/>
+        </w:rPr>
         <w:drawing>
           <wp:inline distT="0" distB="0" distL="0" distR="0" wp14:anchorId="02399950" wp14:editId="7A6B3309">
             <wp:extent cx="5943600" cy="2088515"/>
@@ -744,7 +900,7 @@
                     <pic:cNvPicPr/>
                   </pic:nvPicPr>
                   <pic:blipFill>
-                    <a:blip r:embed="rId8"/>
+                    <a:blip r:embed="rId11"/>
                     <a:stretch>
                       <a:fillRect/>
                     </a:stretch>
@@ -782,8 +938,10 @@
       </w:pPr>
       <w:r>
         <w:rPr>
+          <w:noProof/>
           <w:u w:val="single"/>
         </w:rPr>
+        <w:lastRenderedPageBreak/>
         <w:drawing>
           <wp:inline distT="0" distB="0" distL="0" distR="0" wp14:anchorId="17B729BF" wp14:editId="5D18FA03">
             <wp:extent cx="4160520" cy="4000500"/>
@@ -800,7 +958,7 @@
                     <pic:cNvPicPr/>
                   </pic:nvPicPr>
                   <pic:blipFill rotWithShape="1">
-                    <a:blip r:embed="rId9"/>
+                    <a:blip r:embed="rId12"/>
                     <a:srcRect b="38597"/>
                     <a:stretch/>
                   </pic:blipFill>
@@ -855,179 +1013,14 @@
         <w:ind w:firstLine="360"/>
       </w:pPr>
       <w:r>
+        <w:rPr>
+          <w:noProof/>
+        </w:rPr>
         <w:drawing>
           <wp:inline distT="0" distB="0" distL="0" distR="0" wp14:anchorId="7AEB90A5" wp14:editId="3A18F22B">
             <wp:extent cx="4625741" cy="883997"/>
             <wp:effectExtent l="0" t="0" r="3810" b="0"/>
             <wp:docPr id="3" name="Imagen 3"/>
-            <wp:cNvGraphicFramePr>
-              <a:graphicFrameLocks xmlns:a="http://schemas.openxmlformats.org/drawingml/2006/main" noChangeAspect="1"/>
-            </wp:cNvGraphicFramePr>
-            <a:graphic xmlns:a="http://schemas.openxmlformats.org/drawingml/2006/main">
-              <a:graphicData uri="http://schemas.openxmlformats.org/drawingml/2006/picture">
-                <pic:pic xmlns:pic="http://schemas.openxmlformats.org/drawingml/2006/picture">
-                  <pic:nvPicPr>
-                    <pic:cNvPr id="1" name=""/>
-                    <pic:cNvPicPr/>
-                  </pic:nvPicPr>
-                  <pic:blipFill>
-                    <a:blip r:embed="rId10"/>
-                    <a:stretch>
-                      <a:fillRect/>
-                    </a:stretch>
-                  </pic:blipFill>
-                  <pic:spPr>
-                    <a:xfrm>
-                      <a:off x="0" y="0"/>
-                      <a:ext cx="4625741" cy="883997"/>
-                    </a:xfrm>
-                    <a:prstGeom prst="rect">
-                      <a:avLst/>
-                    </a:prstGeom>
-                  </pic:spPr>
-                </pic:pic>
-              </a:graphicData>
-            </a:graphic>
-          </wp:inline>
-        </w:drawing>
-      </w:r>
-    </w:p>
-    <w:p>
-      <w:pPr>
-        <w:ind w:firstLine="360"/>
-      </w:pPr>
-      <w:r>
-        <w:lastRenderedPageBreak/>
-        <w:t>Registros de ingresos en archivo JSON</w:t>
-      </w:r>
-    </w:p>
-    <w:p>
-      <w:pPr>
-        <w:ind w:firstLine="360"/>
-      </w:pPr>
-      <w:r>
-        <w:drawing>
-          <wp:inline distT="0" distB="0" distL="0" distR="0" wp14:anchorId="0E926223" wp14:editId="20CB7E7B">
-            <wp:extent cx="3673158" cy="4359018"/>
-            <wp:effectExtent l="0" t="0" r="3810" b="3810"/>
-            <wp:docPr id="4" name="Imagen 4"/>
-            <wp:cNvGraphicFramePr>
-              <a:graphicFrameLocks xmlns:a="http://schemas.openxmlformats.org/drawingml/2006/main" noChangeAspect="1"/>
-            </wp:cNvGraphicFramePr>
-            <a:graphic xmlns:a="http://schemas.openxmlformats.org/drawingml/2006/main">
-              <a:graphicData uri="http://schemas.openxmlformats.org/drawingml/2006/picture">
-                <pic:pic xmlns:pic="http://schemas.openxmlformats.org/drawingml/2006/picture">
-                  <pic:nvPicPr>
-                    <pic:cNvPr id="1" name=""/>
-                    <pic:cNvPicPr/>
-                  </pic:nvPicPr>
-                  <pic:blipFill>
-                    <a:blip r:embed="rId11"/>
-                    <a:stretch>
-                      <a:fillRect/>
-                    </a:stretch>
-                  </pic:blipFill>
-                  <pic:spPr>
-                    <a:xfrm>
-                      <a:off x="0" y="0"/>
-                      <a:ext cx="3673158" cy="4359018"/>
-                    </a:xfrm>
-                    <a:prstGeom prst="rect">
-                      <a:avLst/>
-                    </a:prstGeom>
-                  </pic:spPr>
-                </pic:pic>
-              </a:graphicData>
-            </a:graphic>
-          </wp:inline>
-        </w:drawing>
-      </w:r>
-    </w:p>
-    <w:p>
-      <w:pPr>
-        <w:ind w:firstLine="360"/>
-      </w:pPr>
-      <w:r>
-        <w:t>Si no existen alguno de los dos datos, entonces el programa finalizara.</w:t>
-      </w:r>
-    </w:p>
-    <w:p>
-      <w:pPr>
-        <w:ind w:firstLine="360"/>
-      </w:pPr>
-      <w:r>
-        <w:t>Crear orden de compra: este apartado crea una orden de compra, con sus respectivos datos para luego ser facturado y comprobados los datos de esta orden antes de retirar los datos.</w:t>
-      </w:r>
-    </w:p>
-    <w:p>
-      <w:pPr>
-        <w:ind w:firstLine="360"/>
-      </w:pPr>
-      <w:r>
-        <w:drawing>
-          <wp:inline distT="0" distB="0" distL="0" distR="0" wp14:anchorId="7B8EAEF5" wp14:editId="2BDAEACF">
-            <wp:extent cx="5235394" cy="1767993"/>
-            <wp:effectExtent l="0" t="0" r="3810" b="3810"/>
-            <wp:docPr id="7" name="Imagen 7"/>
-            <wp:cNvGraphicFramePr>
-              <a:graphicFrameLocks xmlns:a="http://schemas.openxmlformats.org/drawingml/2006/main" noChangeAspect="1"/>
-            </wp:cNvGraphicFramePr>
-            <a:graphic xmlns:a="http://schemas.openxmlformats.org/drawingml/2006/main">
-              <a:graphicData uri="http://schemas.openxmlformats.org/drawingml/2006/picture">
-                <pic:pic xmlns:pic="http://schemas.openxmlformats.org/drawingml/2006/picture">
-                  <pic:nvPicPr>
-                    <pic:cNvPr id="1" name=""/>
-                    <pic:cNvPicPr/>
-                  </pic:nvPicPr>
-                  <pic:blipFill>
-                    <a:blip r:embed="rId12"/>
-                    <a:stretch>
-                      <a:fillRect/>
-                    </a:stretch>
-                  </pic:blipFill>
-                  <pic:spPr>
-                    <a:xfrm>
-                      <a:off x="0" y="0"/>
-                      <a:ext cx="5235394" cy="1767993"/>
-                    </a:xfrm>
-                    <a:prstGeom prst="rect">
-                      <a:avLst/>
-                    </a:prstGeom>
-                  </pic:spPr>
-                </pic:pic>
-              </a:graphicData>
-            </a:graphic>
-          </wp:inline>
-        </w:drawing>
-      </w:r>
-    </w:p>
-    <w:p>
-      <w:pPr>
-        <w:ind w:firstLine="360"/>
-      </w:pPr>
-      <w:r>
-        <w:t>Para finalizar el ingreso de artículos, debe de ingresar ‘fin’.</w:t>
-      </w:r>
-    </w:p>
-    <w:p>
-      <w:pPr>
-        <w:ind w:firstLine="360"/>
-      </w:pPr>
-      <w:r>
-        <w:t>El siguiente es el archivo de ordenes registradas.</w:t>
-      </w:r>
-    </w:p>
-    <w:p>
-      <w:pPr>
-        <w:ind w:firstLine="360"/>
-      </w:pPr>
-      <w:r>
-        <w:lastRenderedPageBreak/>
-        <w:drawing>
-          <wp:inline distT="0" distB="0" distL="0" distR="0" wp14:anchorId="0B808EAD" wp14:editId="5DEE3353">
-            <wp:extent cx="5753599" cy="1463167"/>
-            <wp:effectExtent l="0" t="0" r="0" b="3810"/>
-            <wp:docPr id="8" name="Imagen 8"/>
             <wp:cNvGraphicFramePr>
               <a:graphicFrameLocks xmlns:a="http://schemas.openxmlformats.org/drawingml/2006/main" noChangeAspect="1"/>
             </wp:cNvGraphicFramePr>
@@ -1047,6 +1040,183 @@
                   <pic:spPr>
                     <a:xfrm>
                       <a:off x="0" y="0"/>
+                      <a:ext cx="4625741" cy="883997"/>
+                    </a:xfrm>
+                    <a:prstGeom prst="rect">
+                      <a:avLst/>
+                    </a:prstGeom>
+                  </pic:spPr>
+                </pic:pic>
+              </a:graphicData>
+            </a:graphic>
+          </wp:inline>
+        </w:drawing>
+      </w:r>
+    </w:p>
+    <w:p>
+      <w:pPr>
+        <w:ind w:firstLine="360"/>
+      </w:pPr>
+      <w:r>
+        <w:t>Registros de ingresos en archivo JSON</w:t>
+      </w:r>
+    </w:p>
+    <w:p>
+      <w:pPr>
+        <w:ind w:firstLine="360"/>
+      </w:pPr>
+      <w:r>
+        <w:rPr>
+          <w:noProof/>
+        </w:rPr>
+        <w:lastRenderedPageBreak/>
+        <w:drawing>
+          <wp:inline distT="0" distB="0" distL="0" distR="0" wp14:anchorId="0E926223" wp14:editId="20CB7E7B">
+            <wp:extent cx="3673158" cy="4359018"/>
+            <wp:effectExtent l="0" t="0" r="3810" b="3810"/>
+            <wp:docPr id="4" name="Imagen 4"/>
+            <wp:cNvGraphicFramePr>
+              <a:graphicFrameLocks xmlns:a="http://schemas.openxmlformats.org/drawingml/2006/main" noChangeAspect="1"/>
+            </wp:cNvGraphicFramePr>
+            <a:graphic xmlns:a="http://schemas.openxmlformats.org/drawingml/2006/main">
+              <a:graphicData uri="http://schemas.openxmlformats.org/drawingml/2006/picture">
+                <pic:pic xmlns:pic="http://schemas.openxmlformats.org/drawingml/2006/picture">
+                  <pic:nvPicPr>
+                    <pic:cNvPr id="1" name=""/>
+                    <pic:cNvPicPr/>
+                  </pic:nvPicPr>
+                  <pic:blipFill>
+                    <a:blip r:embed="rId14"/>
+                    <a:stretch>
+                      <a:fillRect/>
+                    </a:stretch>
+                  </pic:blipFill>
+                  <pic:spPr>
+                    <a:xfrm>
+                      <a:off x="0" y="0"/>
+                      <a:ext cx="3673158" cy="4359018"/>
+                    </a:xfrm>
+                    <a:prstGeom prst="rect">
+                      <a:avLst/>
+                    </a:prstGeom>
+                  </pic:spPr>
+                </pic:pic>
+              </a:graphicData>
+            </a:graphic>
+          </wp:inline>
+        </w:drawing>
+      </w:r>
+    </w:p>
+    <w:p>
+      <w:pPr>
+        <w:ind w:firstLine="360"/>
+      </w:pPr>
+      <w:r>
+        <w:t>Si no existen alguno de los dos datos, entonces el programa finalizara.</w:t>
+      </w:r>
+    </w:p>
+    <w:p>
+      <w:pPr>
+        <w:ind w:firstLine="360"/>
+      </w:pPr>
+      <w:r>
+        <w:t>Crear orden de compra: este apartado crea una orden de compra, con sus respectivos datos para luego ser facturado y comprobados los datos de esta orden antes de retirar los datos.</w:t>
+      </w:r>
+    </w:p>
+    <w:p>
+      <w:pPr>
+        <w:ind w:firstLine="360"/>
+      </w:pPr>
+      <w:r>
+        <w:rPr>
+          <w:noProof/>
+        </w:rPr>
+        <w:drawing>
+          <wp:inline distT="0" distB="0" distL="0" distR="0" wp14:anchorId="7B8EAEF5" wp14:editId="2BDAEACF">
+            <wp:extent cx="5235394" cy="1767993"/>
+            <wp:effectExtent l="0" t="0" r="3810" b="3810"/>
+            <wp:docPr id="7" name="Imagen 7"/>
+            <wp:cNvGraphicFramePr>
+              <a:graphicFrameLocks xmlns:a="http://schemas.openxmlformats.org/drawingml/2006/main" noChangeAspect="1"/>
+            </wp:cNvGraphicFramePr>
+            <a:graphic xmlns:a="http://schemas.openxmlformats.org/drawingml/2006/main">
+              <a:graphicData uri="http://schemas.openxmlformats.org/drawingml/2006/picture">
+                <pic:pic xmlns:pic="http://schemas.openxmlformats.org/drawingml/2006/picture">
+                  <pic:nvPicPr>
+                    <pic:cNvPr id="1" name=""/>
+                    <pic:cNvPicPr/>
+                  </pic:nvPicPr>
+                  <pic:blipFill>
+                    <a:blip r:embed="rId15"/>
+                    <a:stretch>
+                      <a:fillRect/>
+                    </a:stretch>
+                  </pic:blipFill>
+                  <pic:spPr>
+                    <a:xfrm>
+                      <a:off x="0" y="0"/>
+                      <a:ext cx="5235394" cy="1767993"/>
+                    </a:xfrm>
+                    <a:prstGeom prst="rect">
+                      <a:avLst/>
+                    </a:prstGeom>
+                  </pic:spPr>
+                </pic:pic>
+              </a:graphicData>
+            </a:graphic>
+          </wp:inline>
+        </w:drawing>
+      </w:r>
+    </w:p>
+    <w:p>
+      <w:pPr>
+        <w:ind w:firstLine="360"/>
+      </w:pPr>
+      <w:r>
+        <w:t>Para finalizar el ingreso de artículos, debe de ingresar ‘fin’.</w:t>
+      </w:r>
+    </w:p>
+    <w:p>
+      <w:pPr>
+        <w:ind w:firstLine="360"/>
+      </w:pPr>
+      <w:r>
+        <w:t>El siguiente es el archivo de ordenes registradas.</w:t>
+      </w:r>
+    </w:p>
+    <w:p>
+      <w:pPr>
+        <w:ind w:firstLine="360"/>
+      </w:pPr>
+      <w:r>
+        <w:rPr>
+          <w:noProof/>
+        </w:rPr>
+        <w:lastRenderedPageBreak/>
+        <w:drawing>
+          <wp:inline distT="0" distB="0" distL="0" distR="0" wp14:anchorId="0B808EAD" wp14:editId="5DEE3353">
+            <wp:extent cx="5753599" cy="1463167"/>
+            <wp:effectExtent l="0" t="0" r="0" b="3810"/>
+            <wp:docPr id="8" name="Imagen 8"/>
+            <wp:cNvGraphicFramePr>
+              <a:graphicFrameLocks xmlns:a="http://schemas.openxmlformats.org/drawingml/2006/main" noChangeAspect="1"/>
+            </wp:cNvGraphicFramePr>
+            <a:graphic xmlns:a="http://schemas.openxmlformats.org/drawingml/2006/main">
+              <a:graphicData uri="http://schemas.openxmlformats.org/drawingml/2006/picture">
+                <pic:pic xmlns:pic="http://schemas.openxmlformats.org/drawingml/2006/picture">
+                  <pic:nvPicPr>
+                    <pic:cNvPr id="1" name=""/>
+                    <pic:cNvPicPr/>
+                  </pic:nvPicPr>
+                  <pic:blipFill>
+                    <a:blip r:embed="rId16"/>
+                    <a:stretch>
+                      <a:fillRect/>
+                    </a:stretch>
+                  </pic:blipFill>
+                  <pic:spPr>
+                    <a:xfrm>
+                      <a:off x="0" y="0"/>
                       <a:ext cx="5753599" cy="1463167"/>
                     </a:xfrm>
                     <a:prstGeom prst="rect">
@@ -1076,6 +1246,9 @@
         <w:ind w:firstLine="360"/>
       </w:pPr>
       <w:r>
+        <w:rPr>
+          <w:noProof/>
+        </w:rPr>
         <w:drawing>
           <wp:inline distT="0" distB="0" distL="0" distR="0" wp14:anchorId="2C9EE620" wp14:editId="32B65696">
             <wp:extent cx="2606040" cy="1851660"/>
@@ -1092,7 +1265,7 @@
                     <pic:cNvPicPr/>
                   </pic:nvPicPr>
                   <pic:blipFill rotWithShape="1">
-                    <a:blip r:embed="rId14"/>
+                    <a:blip r:embed="rId17"/>
                     <a:srcRect b="54409"/>
                     <a:stretch/>
                   </pic:blipFill>
@@ -1133,6 +1306,9 @@
         <w:ind w:firstLine="360"/>
       </w:pPr>
       <w:r>
+        <w:rPr>
+          <w:noProof/>
+        </w:rPr>
         <w:drawing>
           <wp:inline distT="0" distB="0" distL="0" distR="0" wp14:anchorId="70B4D5EF" wp14:editId="47DE4193">
             <wp:extent cx="2682239" cy="2202180"/>
@@ -1149,7 +1325,7 @@
                     <pic:cNvPicPr/>
                   </pic:nvPicPr>
                   <pic:blipFill rotWithShape="1">
-                    <a:blip r:embed="rId15"/>
+                    <a:blip r:embed="rId18"/>
                     <a:srcRect b="26087"/>
                     <a:stretch/>
                   </pic:blipFill>
@@ -1190,6 +1366,9 @@
         <w:ind w:firstLine="360"/>
       </w:pPr>
       <w:r>
+        <w:rPr>
+          <w:noProof/>
+        </w:rPr>
         <w:drawing>
           <wp:inline distT="0" distB="0" distL="0" distR="0" wp14:anchorId="5292E635" wp14:editId="68965C03">
             <wp:extent cx="3177815" cy="1242168"/>
@@ -1206,7 +1385,7 @@
                     <pic:cNvPicPr/>
                   </pic:nvPicPr>
                   <pic:blipFill>
-                    <a:blip r:embed="rId16"/>
+                    <a:blip r:embed="rId19"/>
                     <a:stretch>
                       <a:fillRect/>
                     </a:stretch>
@@ -1241,6 +1420,9 @@
         <w:ind w:firstLine="360"/>
       </w:pPr>
       <w:r>
+        <w:rPr>
+          <w:noProof/>
+        </w:rPr>
         <w:drawing>
           <wp:inline distT="0" distB="0" distL="0" distR="0" wp14:anchorId="0B5AE1F9" wp14:editId="389BD10B">
             <wp:extent cx="4541914" cy="2110923"/>
@@ -1257,7 +1439,7 @@
                     <pic:cNvPicPr/>
                   </pic:nvPicPr>
                   <pic:blipFill>
-                    <a:blip r:embed="rId17"/>
+                    <a:blip r:embed="rId20"/>
                     <a:stretch>
                       <a:fillRect/>
                     </a:stretch>
@@ -1283,16 +1465,7 @@
         <w:ind w:firstLine="360"/>
       </w:pPr>
       <w:r>
-        <w:t xml:space="preserve">Consultar factura: </w:t>
-      </w:r>
-      <w:r>
-        <w:t xml:space="preserve">opción general, puede consultar cualquier </w:t>
-      </w:r>
-      <w:r>
-        <w:t>factura</w:t>
-      </w:r>
-      <w:r>
-        <w:t xml:space="preserve"> realizada y guardada en el archivo mediante el id Generado.</w:t>
+        <w:t>Consultar factura: opción general, puede consultar cualquier factura realizada y guardada en el archivo mediante el id Generado.</w:t>
       </w:r>
     </w:p>
     <w:p>
@@ -1300,6 +1473,9 @@
         <w:ind w:firstLine="360"/>
       </w:pPr>
       <w:r>
+        <w:rPr>
+          <w:noProof/>
+        </w:rPr>
         <w:drawing>
           <wp:inline distT="0" distB="0" distL="0" distR="0" wp14:anchorId="53D7E0F7" wp14:editId="1BDE41B1">
             <wp:extent cx="3703641" cy="518205"/>
@@ -1316,7 +1492,7 @@
                     <pic:cNvPicPr/>
                   </pic:nvPicPr>
                   <pic:blipFill>
-                    <a:blip r:embed="rId18"/>
+                    <a:blip r:embed="rId21"/>
                     <a:stretch>
                       <a:fillRect/>
                     </a:stretch>
@@ -1342,6 +1518,641 @@
         <w:pStyle w:val="Ttulo1"/>
       </w:pPr>
       <w:r>
+        <w:t>Pruebas de funcionalidad</w:t>
+      </w:r>
+    </w:p>
+    <w:p>
+      <w:r>
+        <w:t xml:space="preserve">El registro de la empresa funciona con los siguientes valores: </w:t>
+      </w:r>
+    </w:p>
+    <w:p>
+      <w:r>
+        <w:drawing>
+          <wp:inline distT="0" distB="0" distL="0" distR="0" wp14:anchorId="29A4BD8E" wp14:editId="3008BBE4">
+            <wp:extent cx="5734850" cy="924054"/>
+            <wp:effectExtent l="0" t="0" r="0" b="9525"/>
+            <wp:docPr id="2100592940" name="Imagen 1" descr="Texto&#10;&#10;Descripción generada automáticamente"/>
+            <wp:cNvGraphicFramePr>
+              <a:graphicFrameLocks xmlns:a="http://schemas.openxmlformats.org/drawingml/2006/main" noChangeAspect="1"/>
+            </wp:cNvGraphicFramePr>
+            <a:graphic xmlns:a="http://schemas.openxmlformats.org/drawingml/2006/main">
+              <a:graphicData uri="http://schemas.openxmlformats.org/drawingml/2006/picture">
+                <pic:pic xmlns:pic="http://schemas.openxmlformats.org/drawingml/2006/picture">
+                  <pic:nvPicPr>
+                    <pic:cNvPr id="1020687924" name="Imagen 1" descr="Texto&#10;&#10;Descripción generada automáticamente"/>
+                    <pic:cNvPicPr/>
+                  </pic:nvPicPr>
+                  <pic:blipFill>
+                    <a:blip r:embed="rId7"/>
+                    <a:stretch>
+                      <a:fillRect/>
+                    </a:stretch>
+                  </pic:blipFill>
+                  <pic:spPr>
+                    <a:xfrm>
+                      <a:off x="0" y="0"/>
+                      <a:ext cx="5734850" cy="924054"/>
+                    </a:xfrm>
+                    <a:prstGeom prst="rect">
+                      <a:avLst/>
+                    </a:prstGeom>
+                  </pic:spPr>
+                </pic:pic>
+              </a:graphicData>
+            </a:graphic>
+          </wp:inline>
+        </w:drawing>
+      </w:r>
+      <w:r>
+        <w:br/>
+      </w:r>
+      <w:r>
+        <w:drawing>
+          <wp:inline distT="0" distB="0" distL="0" distR="0" wp14:anchorId="5B62FFAF" wp14:editId="3660C3AC">
+            <wp:extent cx="5943600" cy="300990"/>
+            <wp:effectExtent l="0" t="0" r="0" b="3810"/>
+            <wp:docPr id="1161358144" name="Imagen 1"/>
+            <wp:cNvGraphicFramePr>
+              <a:graphicFrameLocks xmlns:a="http://schemas.openxmlformats.org/drawingml/2006/main" noChangeAspect="1"/>
+            </wp:cNvGraphicFramePr>
+            <a:graphic xmlns:a="http://schemas.openxmlformats.org/drawingml/2006/main">
+              <a:graphicData uri="http://schemas.openxmlformats.org/drawingml/2006/picture">
+                <pic:pic xmlns:pic="http://schemas.openxmlformats.org/drawingml/2006/picture">
+                  <pic:nvPicPr>
+                    <pic:cNvPr id="1161358144" name=""/>
+                    <pic:cNvPicPr/>
+                  </pic:nvPicPr>
+                  <pic:blipFill>
+                    <a:blip r:embed="rId22"/>
+                    <a:stretch>
+                      <a:fillRect/>
+                    </a:stretch>
+                  </pic:blipFill>
+                  <pic:spPr>
+                    <a:xfrm>
+                      <a:off x="0" y="0"/>
+                      <a:ext cx="5943600" cy="300990"/>
+                    </a:xfrm>
+                    <a:prstGeom prst="rect">
+                      <a:avLst/>
+                    </a:prstGeom>
+                  </pic:spPr>
+                </pic:pic>
+              </a:graphicData>
+            </a:graphic>
+          </wp:inline>
+        </w:drawing>
+      </w:r>
+    </w:p>
+    <w:p>
+      <w:r>
+        <w:br w:type="page"/>
+      </w:r>
+    </w:p>
+    <w:p>
+      <w:r>
+        <w:lastRenderedPageBreak/>
+        <w:t>El registro de bodegas funciona con los siguientes valores:</w:t>
+      </w:r>
+    </w:p>
+    <w:p>
+      <w:pPr>
+        <w:jc w:val="center"/>
+      </w:pPr>
+      <w:r>
+        <w:drawing>
+          <wp:inline distT="0" distB="0" distL="0" distR="0" wp14:anchorId="39F8BEBB" wp14:editId="7D10C939">
+            <wp:extent cx="2438400" cy="1919720"/>
+            <wp:effectExtent l="0" t="0" r="0" b="4445"/>
+            <wp:docPr id="1065504042" name="Imagen 1" descr="Texto&#10;&#10;Descripción generada automáticamente"/>
+            <wp:cNvGraphicFramePr>
+              <a:graphicFrameLocks xmlns:a="http://schemas.openxmlformats.org/drawingml/2006/main" noChangeAspect="1"/>
+            </wp:cNvGraphicFramePr>
+            <a:graphic xmlns:a="http://schemas.openxmlformats.org/drawingml/2006/main">
+              <a:graphicData uri="http://schemas.openxmlformats.org/drawingml/2006/picture">
+                <pic:pic xmlns:pic="http://schemas.openxmlformats.org/drawingml/2006/picture">
+                  <pic:nvPicPr>
+                    <pic:cNvPr id="1520841967" name="Imagen 1" descr="Texto&#10;&#10;Descripción generada automáticamente"/>
+                    <pic:cNvPicPr/>
+                  </pic:nvPicPr>
+                  <pic:blipFill>
+                    <a:blip r:embed="rId8"/>
+                    <a:stretch>
+                      <a:fillRect/>
+                    </a:stretch>
+                  </pic:blipFill>
+                  <pic:spPr>
+                    <a:xfrm>
+                      <a:off x="0" y="0"/>
+                      <a:ext cx="2448144" cy="1927391"/>
+                    </a:xfrm>
+                    <a:prstGeom prst="rect">
+                      <a:avLst/>
+                    </a:prstGeom>
+                  </pic:spPr>
+                </pic:pic>
+              </a:graphicData>
+            </a:graphic>
+          </wp:inline>
+        </w:drawing>
+      </w:r>
+      <w:r>
+        <w:drawing>
+          <wp:inline distT="0" distB="0" distL="0" distR="0" wp14:anchorId="4DB6BCAF" wp14:editId="70D58BB5">
+            <wp:extent cx="6296806" cy="247650"/>
+            <wp:effectExtent l="0" t="0" r="8890" b="0"/>
+            <wp:docPr id="1803628127" name="Imagen 1"/>
+            <wp:cNvGraphicFramePr>
+              <a:graphicFrameLocks xmlns:a="http://schemas.openxmlformats.org/drawingml/2006/main" noChangeAspect="1"/>
+            </wp:cNvGraphicFramePr>
+            <a:graphic xmlns:a="http://schemas.openxmlformats.org/drawingml/2006/main">
+              <a:graphicData uri="http://schemas.openxmlformats.org/drawingml/2006/picture">
+                <pic:pic xmlns:pic="http://schemas.openxmlformats.org/drawingml/2006/picture">
+                  <pic:nvPicPr>
+                    <pic:cNvPr id="1803628127" name=""/>
+                    <pic:cNvPicPr/>
+                  </pic:nvPicPr>
+                  <pic:blipFill rotWithShape="1">
+                    <a:blip r:embed="rId23"/>
+                    <a:srcRect t="1" r="17147" b="-2"/>
+                    <a:stretch/>
+                  </pic:blipFill>
+                  <pic:spPr bwMode="auto">
+                    <a:xfrm>
+                      <a:off x="0" y="0"/>
+                      <a:ext cx="6310551" cy="248191"/>
+                    </a:xfrm>
+                    <a:prstGeom prst="rect">
+                      <a:avLst/>
+                    </a:prstGeom>
+                    <a:ln>
+                      <a:noFill/>
+                    </a:ln>
+                    <a:extLst>
+                      <a:ext uri="{53640926-AAD7-44D8-BBD7-CCE9431645EC}">
+                        <a14:shadowObscured xmlns:a14="http://schemas.microsoft.com/office/drawing/2010/main"/>
+                      </a:ext>
+                    </a:extLst>
+                  </pic:spPr>
+                </pic:pic>
+              </a:graphicData>
+            </a:graphic>
+          </wp:inline>
+        </w:drawing>
+      </w:r>
+    </w:p>
+    <w:p>
+      <w:r>
+        <w:t>El registro de usuarios funciona con los siguientes datos:</w:t>
+      </w:r>
+    </w:p>
+    <w:p>
+      <w:pPr>
+        <w:jc w:val="center"/>
+      </w:pPr>
+      <w:r>
+        <w:drawing>
+          <wp:inline distT="0" distB="0" distL="0" distR="0" wp14:anchorId="0404ADE8" wp14:editId="4907DC4A">
+            <wp:extent cx="3888382" cy="4914900"/>
+            <wp:effectExtent l="0" t="0" r="0" b="0"/>
+            <wp:docPr id="1337075018" name="Imagen 1" descr="Interfaz de usuario gráfica, Aplicación&#10;&#10;Descripción generada automáticamente"/>
+            <wp:cNvGraphicFramePr>
+              <a:graphicFrameLocks xmlns:a="http://schemas.openxmlformats.org/drawingml/2006/main" noChangeAspect="1"/>
+            </wp:cNvGraphicFramePr>
+            <a:graphic xmlns:a="http://schemas.openxmlformats.org/drawingml/2006/main">
+              <a:graphicData uri="http://schemas.openxmlformats.org/drawingml/2006/picture">
+                <pic:pic xmlns:pic="http://schemas.openxmlformats.org/drawingml/2006/picture">
+                  <pic:nvPicPr>
+                    <pic:cNvPr id="366007840" name="Imagen 1" descr="Interfaz de usuario gráfica, Aplicación&#10;&#10;Descripción generada automáticamente"/>
+                    <pic:cNvPicPr/>
+                  </pic:nvPicPr>
+                  <pic:blipFill>
+                    <a:blip r:embed="rId9"/>
+                    <a:stretch>
+                      <a:fillRect/>
+                    </a:stretch>
+                  </pic:blipFill>
+                  <pic:spPr>
+                    <a:xfrm>
+                      <a:off x="0" y="0"/>
+                      <a:ext cx="3916597" cy="4950564"/>
+                    </a:xfrm>
+                    <a:prstGeom prst="rect">
+                      <a:avLst/>
+                    </a:prstGeom>
+                  </pic:spPr>
+                </pic:pic>
+              </a:graphicData>
+            </a:graphic>
+          </wp:inline>
+        </w:drawing>
+      </w:r>
+    </w:p>
+    <w:p>
+      <w:pPr>
+        <w:jc w:val="center"/>
+      </w:pPr>
+      <w:r>
+        <w:drawing>
+          <wp:inline distT="0" distB="0" distL="0" distR="0" wp14:anchorId="34FACA13" wp14:editId="142707FF">
+            <wp:extent cx="5943600" cy="227965"/>
+            <wp:effectExtent l="0" t="0" r="0" b="635"/>
+            <wp:docPr id="940953283" name="Imagen 1"/>
+            <wp:cNvGraphicFramePr>
+              <a:graphicFrameLocks xmlns:a="http://schemas.openxmlformats.org/drawingml/2006/main" noChangeAspect="1"/>
+            </wp:cNvGraphicFramePr>
+            <a:graphic xmlns:a="http://schemas.openxmlformats.org/drawingml/2006/main">
+              <a:graphicData uri="http://schemas.openxmlformats.org/drawingml/2006/picture">
+                <pic:pic xmlns:pic="http://schemas.openxmlformats.org/drawingml/2006/picture">
+                  <pic:nvPicPr>
+                    <pic:cNvPr id="940953283" name=""/>
+                    <pic:cNvPicPr/>
+                  </pic:nvPicPr>
+                  <pic:blipFill>
+                    <a:blip r:embed="rId24"/>
+                    <a:stretch>
+                      <a:fillRect/>
+                    </a:stretch>
+                  </pic:blipFill>
+                  <pic:spPr>
+                    <a:xfrm>
+                      <a:off x="0" y="0"/>
+                      <a:ext cx="5943600" cy="227965"/>
+                    </a:xfrm>
+                    <a:prstGeom prst="rect">
+                      <a:avLst/>
+                    </a:prstGeom>
+                  </pic:spPr>
+                </pic:pic>
+              </a:graphicData>
+            </a:graphic>
+          </wp:inline>
+        </w:drawing>
+      </w:r>
+    </w:p>
+    <w:p>
+      <w:r>
+        <w:lastRenderedPageBreak/>
+        <w:t>La carga y visualización de artículos nuevos funciona con los siguientes datos:</w:t>
+      </w:r>
+    </w:p>
+    <w:p>
+      <w:pPr>
+        <w:jc w:val="center"/>
+      </w:pPr>
+      <w:r>
+        <w:drawing>
+          <wp:inline distT="0" distB="0" distL="0" distR="0" wp14:anchorId="3619DDB3" wp14:editId="3BEFEB75">
+            <wp:extent cx="3429000" cy="3387969"/>
+            <wp:effectExtent l="0" t="0" r="0" b="3175"/>
+            <wp:docPr id="606664360" name="Imagen 1"/>
+            <wp:cNvGraphicFramePr>
+              <a:graphicFrameLocks xmlns:a="http://schemas.openxmlformats.org/drawingml/2006/main" noChangeAspect="1"/>
+            </wp:cNvGraphicFramePr>
+            <a:graphic xmlns:a="http://schemas.openxmlformats.org/drawingml/2006/main">
+              <a:graphicData uri="http://schemas.openxmlformats.org/drawingml/2006/picture">
+                <pic:pic xmlns:pic="http://schemas.openxmlformats.org/drawingml/2006/picture">
+                  <pic:nvPicPr>
+                    <pic:cNvPr id="606664360" name=""/>
+                    <pic:cNvPicPr/>
+                  </pic:nvPicPr>
+                  <pic:blipFill>
+                    <a:blip r:embed="rId25"/>
+                    <a:stretch>
+                      <a:fillRect/>
+                    </a:stretch>
+                  </pic:blipFill>
+                  <pic:spPr>
+                    <a:xfrm>
+                      <a:off x="0" y="0"/>
+                      <a:ext cx="3438930" cy="3397780"/>
+                    </a:xfrm>
+                    <a:prstGeom prst="rect">
+                      <a:avLst/>
+                    </a:prstGeom>
+                  </pic:spPr>
+                </pic:pic>
+              </a:graphicData>
+            </a:graphic>
+          </wp:inline>
+        </w:drawing>
+      </w:r>
+    </w:p>
+    <w:p>
+      <w:pPr>
+        <w:jc w:val="center"/>
+      </w:pPr>
+      <w:r>
+        <w:drawing>
+          <wp:inline distT="0" distB="0" distL="0" distR="0" wp14:anchorId="45ACF865" wp14:editId="56287C2C">
+            <wp:extent cx="5943600" cy="280670"/>
+            <wp:effectExtent l="0" t="0" r="0" b="5080"/>
+            <wp:docPr id="293765369" name="Imagen 1"/>
+            <wp:cNvGraphicFramePr>
+              <a:graphicFrameLocks xmlns:a="http://schemas.openxmlformats.org/drawingml/2006/main" noChangeAspect="1"/>
+            </wp:cNvGraphicFramePr>
+            <a:graphic xmlns:a="http://schemas.openxmlformats.org/drawingml/2006/main">
+              <a:graphicData uri="http://schemas.openxmlformats.org/drawingml/2006/picture">
+                <pic:pic xmlns:pic="http://schemas.openxmlformats.org/drawingml/2006/picture">
+                  <pic:nvPicPr>
+                    <pic:cNvPr id="293765369" name=""/>
+                    <pic:cNvPicPr/>
+                  </pic:nvPicPr>
+                  <pic:blipFill>
+                    <a:blip r:embed="rId26"/>
+                    <a:stretch>
+                      <a:fillRect/>
+                    </a:stretch>
+                  </pic:blipFill>
+                  <pic:spPr>
+                    <a:xfrm>
+                      <a:off x="0" y="0"/>
+                      <a:ext cx="5943600" cy="280670"/>
+                    </a:xfrm>
+                    <a:prstGeom prst="rect">
+                      <a:avLst/>
+                    </a:prstGeom>
+                  </pic:spPr>
+                </pic:pic>
+              </a:graphicData>
+            </a:graphic>
+          </wp:inline>
+        </w:drawing>
+      </w:r>
+    </w:p>
+    <w:p>
+      <w:r>
+        <w:t>La carga y visualización de ingresos funciona con los siguientes datos:</w:t>
+      </w:r>
+    </w:p>
+    <w:p>
+      <w:r>
+        <w:drawing>
+          <wp:inline distT="0" distB="0" distL="0" distR="0" wp14:anchorId="7909B37B" wp14:editId="4309BF92">
+            <wp:extent cx="5943600" cy="2806065"/>
+            <wp:effectExtent l="0" t="0" r="0" b="0"/>
+            <wp:docPr id="933317410" name="Imagen 1" descr="Interfaz de usuario gráfica, Texto, Aplicación&#10;&#10;Descripción generada automáticamente"/>
+            <wp:cNvGraphicFramePr>
+              <a:graphicFrameLocks xmlns:a="http://schemas.openxmlformats.org/drawingml/2006/main" noChangeAspect="1"/>
+            </wp:cNvGraphicFramePr>
+            <a:graphic xmlns:a="http://schemas.openxmlformats.org/drawingml/2006/main">
+              <a:graphicData uri="http://schemas.openxmlformats.org/drawingml/2006/picture">
+                <pic:pic xmlns:pic="http://schemas.openxmlformats.org/drawingml/2006/picture">
+                  <pic:nvPicPr>
+                    <pic:cNvPr id="933317410" name="Imagen 1" descr="Interfaz de usuario gráfica, Texto, Aplicación&#10;&#10;Descripción generada automáticamente"/>
+                    <pic:cNvPicPr/>
+                  </pic:nvPicPr>
+                  <pic:blipFill>
+                    <a:blip r:embed="rId27"/>
+                    <a:stretch>
+                      <a:fillRect/>
+                    </a:stretch>
+                  </pic:blipFill>
+                  <pic:spPr>
+                    <a:xfrm>
+                      <a:off x="0" y="0"/>
+                      <a:ext cx="5943600" cy="2806065"/>
+                    </a:xfrm>
+                    <a:prstGeom prst="rect">
+                      <a:avLst/>
+                    </a:prstGeom>
+                  </pic:spPr>
+                </pic:pic>
+              </a:graphicData>
+            </a:graphic>
+          </wp:inline>
+        </w:drawing>
+      </w:r>
+    </w:p>
+    <w:p>
+      <w:r>
+        <w:drawing>
+          <wp:inline distT="0" distB="0" distL="0" distR="0" wp14:anchorId="76F8711E" wp14:editId="7996525F">
+            <wp:extent cx="6070260" cy="266700"/>
+            <wp:effectExtent l="0" t="0" r="6985" b="0"/>
+            <wp:docPr id="1972257655" name="Imagen 1"/>
+            <wp:cNvGraphicFramePr>
+              <a:graphicFrameLocks xmlns:a="http://schemas.openxmlformats.org/drawingml/2006/main" noChangeAspect="1"/>
+            </wp:cNvGraphicFramePr>
+            <a:graphic xmlns:a="http://schemas.openxmlformats.org/drawingml/2006/main">
+              <a:graphicData uri="http://schemas.openxmlformats.org/drawingml/2006/picture">
+                <pic:pic xmlns:pic="http://schemas.openxmlformats.org/drawingml/2006/picture">
+                  <pic:nvPicPr>
+                    <pic:cNvPr id="1972257655" name=""/>
+                    <pic:cNvPicPr/>
+                  </pic:nvPicPr>
+                  <pic:blipFill rotWithShape="1">
+                    <a:blip r:embed="rId28"/>
+                    <a:srcRect t="1" r="37019" b="-1"/>
+                    <a:stretch/>
+                  </pic:blipFill>
+                  <pic:spPr bwMode="auto">
+                    <a:xfrm>
+                      <a:off x="0" y="0"/>
+                      <a:ext cx="6103258" cy="268150"/>
+                    </a:xfrm>
+                    <a:prstGeom prst="rect">
+                      <a:avLst/>
+                    </a:prstGeom>
+                    <a:ln>
+                      <a:noFill/>
+                    </a:ln>
+                    <a:extLst>
+                      <a:ext uri="{53640926-AAD7-44D8-BBD7-CCE9431645EC}">
+                        <a14:shadowObscured xmlns:a14="http://schemas.microsoft.com/office/drawing/2010/main"/>
+                      </a:ext>
+                    </a:extLst>
+                  </pic:spPr>
+                </pic:pic>
+              </a:graphicData>
+            </a:graphic>
+          </wp:inline>
+        </w:drawing>
+      </w:r>
+    </w:p>
+    <w:p/>
+    <w:p>
+      <w:r>
+        <w:lastRenderedPageBreak/>
+        <w:t>La creación de ordenes de compra funciona con los siguientes datos:</w:t>
+      </w:r>
+    </w:p>
+    <w:p>
+      <w:r>
+        <w:drawing>
+          <wp:inline distT="0" distB="0" distL="0" distR="0" wp14:anchorId="5D56BF2E" wp14:editId="45B06889">
+            <wp:extent cx="5943600" cy="2610485"/>
+            <wp:effectExtent l="0" t="0" r="0" b="0"/>
+            <wp:docPr id="1309525106" name="Imagen 1" descr="Interfaz de usuario gráfica, Texto&#10;&#10;Descripción generada automáticamente"/>
+            <wp:cNvGraphicFramePr>
+              <a:graphicFrameLocks xmlns:a="http://schemas.openxmlformats.org/drawingml/2006/main" noChangeAspect="1"/>
+            </wp:cNvGraphicFramePr>
+            <a:graphic xmlns:a="http://schemas.openxmlformats.org/drawingml/2006/main">
+              <a:graphicData uri="http://schemas.openxmlformats.org/drawingml/2006/picture">
+                <pic:pic xmlns:pic="http://schemas.openxmlformats.org/drawingml/2006/picture">
+                  <pic:nvPicPr>
+                    <pic:cNvPr id="1309525106" name="Imagen 1" descr="Interfaz de usuario gráfica, Texto&#10;&#10;Descripción generada automáticamente"/>
+                    <pic:cNvPicPr/>
+                  </pic:nvPicPr>
+                  <pic:blipFill>
+                    <a:blip r:embed="rId29"/>
+                    <a:stretch>
+                      <a:fillRect/>
+                    </a:stretch>
+                  </pic:blipFill>
+                  <pic:spPr>
+                    <a:xfrm>
+                      <a:off x="0" y="0"/>
+                      <a:ext cx="5943600" cy="2610485"/>
+                    </a:xfrm>
+                    <a:prstGeom prst="rect">
+                      <a:avLst/>
+                    </a:prstGeom>
+                  </pic:spPr>
+                </pic:pic>
+              </a:graphicData>
+            </a:graphic>
+          </wp:inline>
+        </w:drawing>
+      </w:r>
+    </w:p>
+    <w:p>
+      <w:r>
+        <w:drawing>
+          <wp:inline distT="0" distB="0" distL="0" distR="0" wp14:anchorId="369ECC72" wp14:editId="44C89025">
+            <wp:extent cx="5943600" cy="281305"/>
+            <wp:effectExtent l="0" t="0" r="0" b="4445"/>
+            <wp:docPr id="1531273277" name="Imagen 1"/>
+            <wp:cNvGraphicFramePr>
+              <a:graphicFrameLocks xmlns:a="http://schemas.openxmlformats.org/drawingml/2006/main" noChangeAspect="1"/>
+            </wp:cNvGraphicFramePr>
+            <a:graphic xmlns:a="http://schemas.openxmlformats.org/drawingml/2006/main">
+              <a:graphicData uri="http://schemas.openxmlformats.org/drawingml/2006/picture">
+                <pic:pic xmlns:pic="http://schemas.openxmlformats.org/drawingml/2006/picture">
+                  <pic:nvPicPr>
+                    <pic:cNvPr id="1531273277" name=""/>
+                    <pic:cNvPicPr/>
+                  </pic:nvPicPr>
+                  <pic:blipFill>
+                    <a:blip r:embed="rId30"/>
+                    <a:stretch>
+                      <a:fillRect/>
+                    </a:stretch>
+                  </pic:blipFill>
+                  <pic:spPr>
+                    <a:xfrm>
+                      <a:off x="0" y="0"/>
+                      <a:ext cx="5943600" cy="281305"/>
+                    </a:xfrm>
+                    <a:prstGeom prst="rect">
+                      <a:avLst/>
+                    </a:prstGeom>
+                  </pic:spPr>
+                </pic:pic>
+              </a:graphicData>
+            </a:graphic>
+          </wp:inline>
+        </w:drawing>
+      </w:r>
+    </w:p>
+    <w:p>
+      <w:r>
+        <w:t>Ver stock de bodega funciona:</w:t>
+      </w:r>
+    </w:p>
+    <w:p>
+      <w:pPr>
+        <w:jc w:val="center"/>
+      </w:pPr>
+      <w:r>
+        <w:drawing>
+          <wp:inline distT="0" distB="0" distL="0" distR="0" wp14:anchorId="67410995" wp14:editId="51DFD8DA">
+            <wp:extent cx="4086225" cy="4419323"/>
+            <wp:effectExtent l="0" t="0" r="0" b="635"/>
+            <wp:docPr id="889197556" name="Imagen 1" descr="Texto&#10;&#10;Descripción generada automáticamente"/>
+            <wp:cNvGraphicFramePr>
+              <a:graphicFrameLocks xmlns:a="http://schemas.openxmlformats.org/drawingml/2006/main" noChangeAspect="1"/>
+            </wp:cNvGraphicFramePr>
+            <a:graphic xmlns:a="http://schemas.openxmlformats.org/drawingml/2006/main">
+              <a:graphicData uri="http://schemas.openxmlformats.org/drawingml/2006/picture">
+                <pic:pic xmlns:pic="http://schemas.openxmlformats.org/drawingml/2006/picture">
+                  <pic:nvPicPr>
+                    <pic:cNvPr id="889197556" name="Imagen 1" descr="Texto&#10;&#10;Descripción generada automáticamente"/>
+                    <pic:cNvPicPr/>
+                  </pic:nvPicPr>
+                  <pic:blipFill>
+                    <a:blip r:embed="rId31"/>
+                    <a:stretch>
+                      <a:fillRect/>
+                    </a:stretch>
+                  </pic:blipFill>
+                  <pic:spPr>
+                    <a:xfrm>
+                      <a:off x="0" y="0"/>
+                      <a:ext cx="4101006" cy="4435309"/>
+                    </a:xfrm>
+                    <a:prstGeom prst="rect">
+                      <a:avLst/>
+                    </a:prstGeom>
+                  </pic:spPr>
+                </pic:pic>
+              </a:graphicData>
+            </a:graphic>
+          </wp:inline>
+        </w:drawing>
+      </w:r>
+    </w:p>
+    <w:p>
+      <w:r>
+        <w:lastRenderedPageBreak/>
+        <w:t>Las opciones generales funcionan:</w:t>
+      </w:r>
+    </w:p>
+    <w:p>
+      <w:r>
+        <w:drawing>
+          <wp:inline distT="0" distB="0" distL="0" distR="0" wp14:anchorId="134EE793" wp14:editId="6E7068AE">
+            <wp:extent cx="5943600" cy="2905125"/>
+            <wp:effectExtent l="0" t="0" r="0" b="9525"/>
+            <wp:docPr id="1241788941" name="Imagen 1" descr="Interfaz de usuario gráfica, Texto, Aplicación&#10;&#10;Descripción generada automáticamente"/>
+            <wp:cNvGraphicFramePr>
+              <a:graphicFrameLocks xmlns:a="http://schemas.openxmlformats.org/drawingml/2006/main" noChangeAspect="1"/>
+            </wp:cNvGraphicFramePr>
+            <a:graphic xmlns:a="http://schemas.openxmlformats.org/drawingml/2006/main">
+              <a:graphicData uri="http://schemas.openxmlformats.org/drawingml/2006/picture">
+                <pic:pic xmlns:pic="http://schemas.openxmlformats.org/drawingml/2006/picture">
+                  <pic:nvPicPr>
+                    <pic:cNvPr id="1241788941" name="Imagen 1" descr="Interfaz de usuario gráfica, Texto, Aplicación&#10;&#10;Descripción generada automáticamente"/>
+                    <pic:cNvPicPr/>
+                  </pic:nvPicPr>
+                  <pic:blipFill>
+                    <a:blip r:embed="rId32"/>
+                    <a:stretch>
+                      <a:fillRect/>
+                    </a:stretch>
+                  </pic:blipFill>
+                  <pic:spPr>
+                    <a:xfrm>
+                      <a:off x="0" y="0"/>
+                      <a:ext cx="5943600" cy="2905125"/>
+                    </a:xfrm>
+                    <a:prstGeom prst="rect">
+                      <a:avLst/>
+                    </a:prstGeom>
+                  </pic:spPr>
+                </pic:pic>
+              </a:graphicData>
+            </a:graphic>
+          </wp:inline>
+        </w:drawing>
+      </w:r>
+    </w:p>
+    <w:p>
+      <w:pPr>
+        <w:pStyle w:val="Ttulo1"/>
+      </w:pPr>
+      <w:r>
         <w:t>Descripción</w:t>
       </w:r>
       <w:r>
@@ -1356,25 +2167,7 @@
         <w:ind w:firstLine="720"/>
       </w:pPr>
       <w:r>
-        <w:t>Un sistema de gestión de inventarios es una herramienta que permite a las empresas llevar un</w:t>
-      </w:r>
-      <w:r>
-        <w:t xml:space="preserve"> </w:t>
-      </w:r>
-      <w:r>
-        <w:t>registro preciso y actualizado de sus existencias de productos. Este tipo de sistema proporciona</w:t>
-      </w:r>
-      <w:r>
-        <w:t xml:space="preserve"> </w:t>
-      </w:r>
-      <w:r>
-        <w:t>una plataforma para administrar y controlar el flujo de productos desde su recepción hasta su</w:t>
-      </w:r>
-      <w:r>
-        <w:t xml:space="preserve"> </w:t>
-      </w:r>
-      <w:r>
-        <w:t>almacenamiento, distribución y venta.</w:t>
+        <w:t>Un sistema de gestión de inventarios es una herramienta que permite a las empresas llevar un registro preciso y actualizado de sus existencias de productos. Este tipo de sistema proporciona una plataforma para administrar y controlar el flujo de productos desde su recepción hasta su almacenamiento, distribución y venta.</w:t>
       </w:r>
     </w:p>
     <w:p>
@@ -1382,19 +2175,7 @@
         <w:ind w:firstLine="720"/>
       </w:pPr>
       <w:r>
-        <w:t>Dentro de las principales funcionalidades se encuentra el seguimiento de inventario, la recepción</w:t>
-      </w:r>
-      <w:r>
-        <w:t xml:space="preserve"> </w:t>
-      </w:r>
-      <w:r>
-        <w:t>de mercancías, gestión de órdenes de compra, gestión de ventas, control de stock, organización de</w:t>
-      </w:r>
-      <w:r>
-        <w:t xml:space="preserve"> </w:t>
-      </w:r>
-      <w:r>
-        <w:t>almacenes, informes y análisis.</w:t>
+        <w:t>Dentro de las principales funcionalidades se encuentra el seguimiento de inventario, la recepción de mercancías, gestión de órdenes de compra, gestión de ventas, control de stock, organización de almacenes, informes y análisis.</w:t>
       </w:r>
     </w:p>
     <w:p>
@@ -1402,18 +2183,7 @@
         <w:ind w:firstLine="720"/>
       </w:pPr>
       <w:r>
-        <w:t>El proyecto busca someter al estudiante a entornos y realidades lo más cercano a la realidad, con</w:t>
-      </w:r>
-      <w:r>
-        <w:t xml:space="preserve"> </w:t>
-      </w:r>
-      <w:r>
-        <w:t>el objetivo de generar un aprendizaje efectivo.</w:t>
-      </w:r>
-    </w:p>
-    <w:p>
-      <w:r>
-        <w:t>Proyecto a desarrollar</w:t>
+        <w:t>El proyecto busca someter al estudiante a entornos y realidades lo más cercano a la realidad, con el objetivo de generar un aprendizaje efectivo.</w:t>
       </w:r>
     </w:p>
     <w:p>
@@ -1421,13 +2191,10 @@
         <w:ind w:firstLine="720"/>
       </w:pPr>
       <w:r>
-        <w:t>Su trabajo consiste en implementar una aplicación de escritorio para administrar la gestión de</w:t>
-      </w:r>
-      <w:r>
-        <w:t xml:space="preserve"> </w:t>
-      </w:r>
-      <w:r>
-        <w:t>inventarios utilizando el lenguaje Haskell y la Programación Funcional.</w:t>
+        <w:t>El</w:t>
+      </w:r>
+      <w:r>
+        <w:t xml:space="preserve"> trabajo consiste en implementar una aplicación de escritorio para administrar la gestión de inventarios utilizando el lenguaje Haskell y la Programación Funcional.</w:t>
       </w:r>
     </w:p>
     <w:p>
@@ -1438,22 +2205,7 @@
         </w:rPr>
       </w:pPr>
       <w:r>
-        <w:t>El programa deberá desplegar un menú al usuario con dos submenús o grupo de funciones (el</w:t>
-      </w:r>
-      <w:r>
-        <w:t xml:space="preserve"> </w:t>
-      </w:r>
-      <w:r>
-        <w:t>menú debe mostrarse recurrentemente después de cada opción realizada -a excepción del salir- y</w:t>
-      </w:r>
-      <w:r>
-        <w:t xml:space="preserve"> </w:t>
-      </w:r>
-      <w:r>
-        <w:t>tener la opción de subir al menú principal desde los menús secundarios) y salir</w:t>
-      </w:r>
-      <w:r>
-        <w:t>.</w:t>
+        <w:t>El programa deberá desplegar un menú al usuario con dos submenús o grupo de funciones (el menú debe mostrarse recurrentemente después de cada opción realizada -a excepción del salir- y tener la opción de subir al menú principal desde los menús secundarios) y salir.</w:t>
       </w:r>
     </w:p>
     <w:p>
@@ -1461,11 +2213,50 @@
         <w:pStyle w:val="Ttulo1"/>
       </w:pPr>
       <w:r>
+        <w:t>Diseño</w:t>
+      </w:r>
+      <w:r>
+        <w:t xml:space="preserve"> del programa</w:t>
+      </w:r>
+    </w:p>
+    <w:p>
+      <w:r>
+        <w:t>Persistencia de datos: Para la persistencia de datos se decidió utilizar los archivos JSON, ya que estos son muy flexibles al momento de guardar y extraer datos.</w:t>
+      </w:r>
+    </w:p>
+    <w:p>
+      <w:r>
         <w:lastRenderedPageBreak/>
-        <w:t>Diseño</w:t>
-      </w:r>
-      <w:r>
-        <w:t xml:space="preserve"> del programa</w:t>
+        <w:t xml:space="preserve">Se decidió utilizar el administrador de proyectos cabal, ya que este permitía la importación de otras librerías útiles como aeson, </w:t>
+      </w:r>
+      <w:r>
+        <w:t>cabal hace mucho más fácil organizar el proyecto.</w:t>
+      </w:r>
+    </w:p>
+    <w:p>
+      <w:r>
+        <w:t>Las estructuras utilizadas para hacer el manejo de la información es la Data que ofrece Haskell.</w:t>
+      </w:r>
+    </w:p>
+    <w:p>
+      <w:r>
+        <w:t>Cargar empresa: Se busca en el archivo JSON si la empresa existe, si el archivo está vacío se procede a crear una empresa nueva y guardar la empresa creada en el archivo JSON, si el archivo no está vacío se extrae la información del archivo JSON.</w:t>
+      </w:r>
+    </w:p>
+    <w:p>
+      <w:r>
+        <w:t xml:space="preserve">Cargar bodegas: </w:t>
+      </w:r>
+      <w:r>
+        <w:t>Se cargar el arreglo JSON que guarda las bodegas. Si este arreglo está vacío, se procede a crear cinco bodegas o más, esto se hace de manera recursiva. El ID de cada bodega se va a asignando de manera automática durante la creación. Si el arreglo de bodegas no está vacío, se cargan las bodegas que existen en el archivo.</w:t>
+      </w:r>
+    </w:p>
+    <w:p>
+      <w:r>
+        <w:t xml:space="preserve">Cargar usuarios: Se carga el arreglo JSON que guarda los usuarios. </w:t>
+      </w:r>
+      <w:r>
+        <w:t>Si el arreglo está vacío, se decide crear los usuarios, cinco o más, luego se guardan en el archivo JSON. Si el arreglo no está vacío, se decide cargar los usuarios que se encuentran en el arreglo.</w:t>
       </w:r>
     </w:p>
     <w:p>
@@ -1480,10 +2271,148 @@
       </w:r>
     </w:p>
     <w:p>
+      <w:r>
+        <w:t>Todas las librerías usadas fueron importadas con el administrador de proyecto cabal, este es el que permite una importación más fácil sin la necesidad de descargar archivos. Las librerías utilizadas son:</w:t>
+      </w:r>
+    </w:p>
+    <w:p>
+      <w:pPr>
+        <w:pStyle w:val="Prrafodelista"/>
+        <w:numPr>
+          <w:ilvl w:val="0"/>
+          <w:numId w:val="2"/>
+        </w:numPr>
+      </w:pPr>
+      <w:r>
+        <w:t>aeson</w:t>
+      </w:r>
+    </w:p>
+    <w:p>
+      <w:pPr>
+        <w:pStyle w:val="Prrafodelista"/>
+        <w:numPr>
+          <w:ilvl w:val="0"/>
+          <w:numId w:val="2"/>
+        </w:numPr>
+      </w:pPr>
+      <w:r>
+        <w:t>text</w:t>
+      </w:r>
+    </w:p>
+    <w:p>
+      <w:pPr>
+        <w:pStyle w:val="Prrafodelista"/>
+        <w:numPr>
+          <w:ilvl w:val="0"/>
+          <w:numId w:val="2"/>
+        </w:numPr>
+      </w:pPr>
+      <w:r>
+        <w:t>bytestring</w:t>
+      </w:r>
+    </w:p>
+    <w:p>
+      <w:pPr>
+        <w:pStyle w:val="Prrafodelista"/>
+        <w:numPr>
+          <w:ilvl w:val="0"/>
+          <w:numId w:val="2"/>
+        </w:numPr>
+      </w:pPr>
+      <w:r>
+        <w:t>filepath</w:t>
+      </w:r>
+    </w:p>
+    <w:p>
+      <w:pPr>
+        <w:pStyle w:val="Prrafodelista"/>
+        <w:numPr>
+          <w:ilvl w:val="0"/>
+          <w:numId w:val="2"/>
+        </w:numPr>
+      </w:pPr>
+      <w:r>
+        <w:t>directory</w:t>
+      </w:r>
+    </w:p>
+    <w:p>
+      <w:pPr>
+        <w:pStyle w:val="Prrafodelista"/>
+        <w:numPr>
+          <w:ilvl w:val="0"/>
+          <w:numId w:val="2"/>
+        </w:numPr>
+      </w:pPr>
+      <w:r>
+        <w:t>time</w:t>
+      </w:r>
+    </w:p>
+    <w:p>
+      <w:pPr>
+        <w:pStyle w:val="Prrafodelista"/>
+        <w:numPr>
+          <w:ilvl w:val="0"/>
+          <w:numId w:val="2"/>
+        </w:numPr>
+      </w:pPr>
+      <w:r>
+        <w:t>filepath</w:t>
+      </w:r>
+    </w:p>
+    <w:p>
+      <w:pPr>
+        <w:pStyle w:val="Prrafodelista"/>
+        <w:numPr>
+          <w:ilvl w:val="0"/>
+          <w:numId w:val="2"/>
+        </w:numPr>
+      </w:pPr>
+      <w:r>
+        <w:t>directory</w:t>
+      </w:r>
+    </w:p>
+    <w:p>
+      <w:pPr>
+        <w:pStyle w:val="Prrafodelista"/>
+        <w:numPr>
+          <w:ilvl w:val="0"/>
+          <w:numId w:val="2"/>
+        </w:numPr>
+      </w:pPr>
+      <w:r>
+        <w:t>IO</w:t>
+      </w:r>
+    </w:p>
+    <w:p>
+      <w:pPr>
+        <w:pStyle w:val="Prrafodelista"/>
+        <w:numPr>
+          <w:ilvl w:val="0"/>
+          <w:numId w:val="2"/>
+        </w:numPr>
+      </w:pPr>
+      <w:r>
+        <w:t>Generics</w:t>
+      </w:r>
+    </w:p>
+    <w:p>
+      <w:pPr>
+        <w:pStyle w:val="Prrafodelista"/>
+        <w:numPr>
+          <w:ilvl w:val="0"/>
+          <w:numId w:val="2"/>
+        </w:numPr>
+      </w:pPr>
+      <w:r>
+        <w:t>data</w:t>
+      </w:r>
+    </w:p>
+    <w:p>
       <w:pPr>
         <w:pStyle w:val="Ttulo1"/>
       </w:pPr>
       <w:r>
+        <w:lastRenderedPageBreak/>
         <w:t>Análisis</w:t>
       </w:r>
       <w:r>
@@ -1500,35 +2429,16 @@
       <w:r>
         <w:t xml:space="preserve">: </w:t>
       </w:r>
-      <w:bookmarkStart w:id="1" w:name="_GoBack"/>
-      <w:bookmarkEnd w:id="1"/>
-      <w:r>
-        <w:fldChar w:fldCharType="begin"/>
-      </w:r>
-      <w:r>
-        <w:instrText xml:space="preserve"> HYPERLINK "</w:instrText>
-      </w:r>
-      <w:r>
-        <w:instrText>https://github.com/AndrewLopezHerrera/Proyecto2LenguajesDeProgramacion.git</w:instrText>
-      </w:r>
-      <w:r>
-        <w:instrText xml:space="preserve">" </w:instrText>
-      </w:r>
-      <w:r>
-        <w:fldChar w:fldCharType="separate"/>
-      </w:r>
-      <w:r>
-        <w:rPr>
-          <w:rStyle w:val="Hipervnculo"/>
-        </w:rPr>
-        <w:t>https://github.com/AndrewLopezHerrera/Proyecto2LenguajesDeProgramacion.git</w:t>
-      </w:r>
-      <w:r>
-        <w:fldChar w:fldCharType="end"/>
-      </w:r>
-      <w:r>
-        <w:t xml:space="preserve"> </w:t>
-      </w:r>
+    </w:p>
+    <w:p>
+      <w:hyperlink r:id="rId33" w:history="1">
+        <w:r>
+          <w:rPr>
+            <w:rStyle w:val="Hipervnculo"/>
+          </w:rPr>
+          <w:t>https://github.com/AndrewLopezHerrera/Proyecto2LenguajesDeProgramacion.git</w:t>
+        </w:r>
+      </w:hyperlink>
     </w:p>
     <w:sectPr>
       <w:pgSz w:w="12240" w:h="15840"/>
@@ -1541,7 +2451,7 @@
 </file>
 
 <file path=word/numbering.xml><?xml version="1.0" encoding="utf-8"?>
-<w:numbering xmlns:wpc="http://schemas.microsoft.com/office/word/2010/wordprocessingCanvas" xmlns:cx="http://schemas.microsoft.com/office/drawing/2014/chartex" xmlns:cx1="http://schemas.microsoft.com/office/drawing/2015/9/8/chartex" xmlns:cx2="http://schemas.microsoft.com/office/drawing/2015/10/21/chartex" xmlns:cx3="http://schemas.microsoft.com/office/drawing/2016/5/9/chartex" xmlns:cx4="http://schemas.microsoft.com/office/drawing/2016/5/10/chartex" xmlns:cx5="http://schemas.microsoft.com/office/drawing/2016/5/11/chartex" xmlns:cx6="http://schemas.microsoft.com/office/drawing/2016/5/12/chartex" xmlns:cx7="http://schemas.microsoft.com/office/drawing/2016/5/13/chartex" xmlns:cx8="http://schemas.microsoft.com/office/drawing/2016/5/14/chartex" xmlns:mc="http://schemas.openxmlformats.org/markup-compatibility/2006" xmlns:aink="http://schemas.microsoft.com/office/drawing/2016/ink" xmlns:am3d="http://schemas.microsoft.com/office/drawing/2017/model3d" xmlns:o="urn:schemas-microsoft-com:office:office" xmlns:r="http://schemas.openxmlformats.org/officeDocument/2006/relationships" xmlns:m="http://schemas.openxmlformats.org/officeDocument/2006/math" xmlns:v="urn:schemas-microsoft-com:vml" xmlns:wp14="http://schemas.microsoft.com/office/word/2010/wordprocessingDrawing" xmlns:wp="http://schemas.openxmlformats.org/drawingml/2006/wordprocessingDrawing" xmlns:w10="urn:schemas-microsoft-com:office:word" xmlns:w="http://schemas.openxmlformats.org/wordprocessingml/2006/main" xmlns:w14="http://schemas.microsoft.com/office/word/2010/wordml" xmlns:w15="http://schemas.microsoft.com/office/word/2012/wordml" xmlns:w16cid="http://schemas.microsoft.com/office/word/2016/wordml/cid" xmlns:w16se="http://schemas.microsoft.com/office/word/2015/wordml/symex" xmlns:wpg="http://schemas.microsoft.com/office/word/2010/wordprocessingGroup" xmlns:wpi="http://schemas.microsoft.com/office/word/2010/wordprocessingInk" xmlns:wne="http://schemas.microsoft.com/office/word/2006/wordml" xmlns:wps="http://schemas.microsoft.com/office/word/2010/wordprocessingShape" mc:Ignorable="w14 w15 w16se w16cid wp14">
+<w:numbering xmlns:wpc="http://schemas.microsoft.com/office/word/2010/wordprocessingCanvas" xmlns:cx="http://schemas.microsoft.com/office/drawing/2014/chartex" xmlns:cx1="http://schemas.microsoft.com/office/drawing/2015/9/8/chartex" xmlns:cx2="http://schemas.microsoft.com/office/drawing/2015/10/21/chartex" xmlns:cx3="http://schemas.microsoft.com/office/drawing/2016/5/9/chartex" xmlns:cx4="http://schemas.microsoft.com/office/drawing/2016/5/10/chartex" xmlns:cx5="http://schemas.microsoft.com/office/drawing/2016/5/11/chartex" xmlns:cx6="http://schemas.microsoft.com/office/drawing/2016/5/12/chartex" xmlns:cx7="http://schemas.microsoft.com/office/drawing/2016/5/13/chartex" xmlns:cx8="http://schemas.microsoft.com/office/drawing/2016/5/14/chartex" xmlns:mc="http://schemas.openxmlformats.org/markup-compatibility/2006" xmlns:aink="http://schemas.microsoft.com/office/drawing/2016/ink" xmlns:am3d="http://schemas.microsoft.com/office/drawing/2017/model3d" xmlns:o="urn:schemas-microsoft-com:office:office" xmlns:oel="http://schemas.microsoft.com/office/2019/extlst" xmlns:r="http://schemas.openxmlformats.org/officeDocument/2006/relationships" xmlns:m="http://schemas.openxmlformats.org/officeDocument/2006/math" xmlns:v="urn:schemas-microsoft-com:vml" xmlns:wp14="http://schemas.microsoft.com/office/word/2010/wordprocessingDrawing" xmlns:wp="http://schemas.openxmlformats.org/drawingml/2006/wordprocessingDrawing" xmlns:w10="urn:schemas-microsoft-com:office:word" xmlns:w="http://schemas.openxmlformats.org/wordprocessingml/2006/main" xmlns:w14="http://schemas.microsoft.com/office/word/2010/wordml" xmlns:w15="http://schemas.microsoft.com/office/word/2012/wordml" xmlns:w16cex="http://schemas.microsoft.com/office/word/2018/wordml/cex" xmlns:w16cid="http://schemas.microsoft.com/office/word/2016/wordml/cid" xmlns:w16="http://schemas.microsoft.com/office/word/2018/wordml" xmlns:w16du="http://schemas.microsoft.com/office/word/2023/wordml/word16du" xmlns:w16sdtdh="http://schemas.microsoft.com/office/word/2020/wordml/sdtdatahash" xmlns:w16se="http://schemas.microsoft.com/office/word/2015/wordml/symex" xmlns:wpg="http://schemas.microsoft.com/office/word/2010/wordprocessingGroup" xmlns:wpi="http://schemas.microsoft.com/office/word/2010/wordprocessingInk" xmlns:wne="http://schemas.microsoft.com/office/word/2006/wordml" xmlns:wps="http://schemas.microsoft.com/office/word/2010/wordprocessingShape" mc:Ignorable="w14 w15 w16se w16cid w16 w16cex w16sdtdh w16du wp14">
   <w:abstractNum w:abstractNumId="0" w15:restartNumberingAfterBreak="0">
     <w:nsid w:val="66D95413"/>
     <w:multiLevelType w:val="hybridMultilevel"/>
@@ -1631,14 +2541,106 @@
       </w:pPr>
     </w:lvl>
   </w:abstractNum>
-  <w:num w:numId="1">
+  <w:abstractNum w:abstractNumId="1" w15:restartNumberingAfterBreak="0">
+    <w:nsid w:val="7C2E5647"/>
+    <w:multiLevelType w:val="hybridMultilevel"/>
+    <w:tmpl w:val="063A496E"/>
+    <w:lvl w:ilvl="0" w:tplc="140A000F">
+      <w:start w:val="1"/>
+      <w:numFmt w:val="decimal"/>
+      <w:lvlText w:val="%1."/>
+      <w:lvlJc w:val="left"/>
+      <w:pPr>
+        <w:ind w:left="720" w:hanging="360"/>
+      </w:pPr>
+      <w:rPr>
+        <w:rFonts w:hint="default"/>
+      </w:rPr>
+    </w:lvl>
+    <w:lvl w:ilvl="1" w:tplc="140A0019" w:tentative="1">
+      <w:start w:val="1"/>
+      <w:numFmt w:val="lowerLetter"/>
+      <w:lvlText w:val="%2."/>
+      <w:lvlJc w:val="left"/>
+      <w:pPr>
+        <w:ind w:left="1440" w:hanging="360"/>
+      </w:pPr>
+    </w:lvl>
+    <w:lvl w:ilvl="2" w:tplc="140A001B" w:tentative="1">
+      <w:start w:val="1"/>
+      <w:numFmt w:val="lowerRoman"/>
+      <w:lvlText w:val="%3."/>
+      <w:lvlJc w:val="right"/>
+      <w:pPr>
+        <w:ind w:left="2160" w:hanging="180"/>
+      </w:pPr>
+    </w:lvl>
+    <w:lvl w:ilvl="3" w:tplc="140A000F" w:tentative="1">
+      <w:start w:val="1"/>
+      <w:numFmt w:val="decimal"/>
+      <w:lvlText w:val="%4."/>
+      <w:lvlJc w:val="left"/>
+      <w:pPr>
+        <w:ind w:left="2880" w:hanging="360"/>
+      </w:pPr>
+    </w:lvl>
+    <w:lvl w:ilvl="4" w:tplc="140A0019" w:tentative="1">
+      <w:start w:val="1"/>
+      <w:numFmt w:val="lowerLetter"/>
+      <w:lvlText w:val="%5."/>
+      <w:lvlJc w:val="left"/>
+      <w:pPr>
+        <w:ind w:left="3600" w:hanging="360"/>
+      </w:pPr>
+    </w:lvl>
+    <w:lvl w:ilvl="5" w:tplc="140A001B" w:tentative="1">
+      <w:start w:val="1"/>
+      <w:numFmt w:val="lowerRoman"/>
+      <w:lvlText w:val="%6."/>
+      <w:lvlJc w:val="right"/>
+      <w:pPr>
+        <w:ind w:left="4320" w:hanging="180"/>
+      </w:pPr>
+    </w:lvl>
+    <w:lvl w:ilvl="6" w:tplc="140A000F" w:tentative="1">
+      <w:start w:val="1"/>
+      <w:numFmt w:val="decimal"/>
+      <w:lvlText w:val="%7."/>
+      <w:lvlJc w:val="left"/>
+      <w:pPr>
+        <w:ind w:left="5040" w:hanging="360"/>
+      </w:pPr>
+    </w:lvl>
+    <w:lvl w:ilvl="7" w:tplc="140A0019" w:tentative="1">
+      <w:start w:val="1"/>
+      <w:numFmt w:val="lowerLetter"/>
+      <w:lvlText w:val="%8."/>
+      <w:lvlJc w:val="left"/>
+      <w:pPr>
+        <w:ind w:left="5760" w:hanging="360"/>
+      </w:pPr>
+    </w:lvl>
+    <w:lvl w:ilvl="8" w:tplc="140A001B" w:tentative="1">
+      <w:start w:val="1"/>
+      <w:numFmt w:val="lowerRoman"/>
+      <w:lvlText w:val="%9."/>
+      <w:lvlJc w:val="right"/>
+      <w:pPr>
+        <w:ind w:left="6480" w:hanging="180"/>
+      </w:pPr>
+    </w:lvl>
+  </w:abstractNum>
+  <w:num w:numId="1" w16cid:durableId="344940848">
     <w:abstractNumId w:val="0"/>
+  </w:num>
+  <w:num w:numId="2" w16cid:durableId="1441028995">
+    <w:abstractNumId w:val="1"/>
   </w:num>
 </w:numbering>
 </file>
 
 <file path=word/styles.xml><?xml version="1.0" encoding="utf-8"?>
-<w:styles xmlns:mc="http://schemas.openxmlformats.org/markup-compatibility/2006" xmlns:r="http://schemas.openxmlformats.org/officeDocument/2006/relationships" xmlns:w="http://schemas.openxmlformats.org/wordprocessingml/2006/main" xmlns:w14="http://schemas.microsoft.com/office/word/2010/wordml" xmlns:w15="http://schemas.microsoft.com/office/word/2012/wordml" xmlns:w16cid="http://schemas.microsoft.com/office/word/2016/wordml/cid" xmlns:w16se="http://schemas.microsoft.com/office/word/2015/wordml/symex" mc:Ignorable="w14 w15 w16se w16cid">
+<w:styles xmlns:mc="http://schemas.openxmlformats.org/markup-compatibility/2006" xmlns:r="http://schemas.openxmlformats.org/officeDocument/2006/relationships" xmlns:w="http://schemas.openxmlformats.org/wordprocessingml/2006/main" xmlns:w14="http://schemas.microsoft.com/office/word/2010/wordml" xmlns:w15="http://schemas.microsoft.com/office/word/2012/wordml" xmlns:w16cex="http://schemas.microsoft.com/office/word/2018/wordml/cex" xmlns:w16cid="http://schemas.microsoft.com/office/word/2016/wordml/cid" xmlns:w16="http://schemas.microsoft.com/office/word/2018/wordml" xmlns:w16du="http://schemas.microsoft.com/office/word/2023/wordml/word16du" xmlns:w16sdtdh="http://schemas.microsoft.com/office/word/2020/wordml/sdtdatahash" xmlns:w16se="http://schemas.microsoft.com/office/word/2015/wordml/symex" mc:Ignorable="w14 w15 w16se w16cid w16 w16cex w16sdtdh w16du">
   <w:docDefaults>
     <w:rPrDefault>
       <w:rPr>
@@ -1654,7 +2656,7 @@
       </w:pPr>
     </w:pPrDefault>
   </w:docDefaults>
-  <w:latentStyles w:defLockedState="0" w:defUIPriority="99" w:defSemiHidden="0" w:defUnhideWhenUsed="0" w:defQFormat="0" w:count="375">
+  <w:latentStyles w:defLockedState="0" w:defUIPriority="99" w:defSemiHidden="0" w:defUnhideWhenUsed="0" w:defQFormat="0" w:count="376">
     <w:lsdException w:name="Normal" w:uiPriority="0" w:qFormat="1"/>
     <w:lsdException w:name="heading 1" w:uiPriority="9" w:qFormat="1"/>
     <w:lsdException w:name="heading 2" w:semiHidden="1" w:uiPriority="9" w:unhideWhenUsed="1" w:qFormat="1"/>
@@ -2030,6 +3032,7 @@
     <w:lsdException w:name="Smart Hyperlink" w:semiHidden="1" w:unhideWhenUsed="1"/>
     <w:lsdException w:name="Hashtag" w:semiHidden="1" w:unhideWhenUsed="1"/>
     <w:lsdException w:name="Unresolved Mention" w:semiHidden="1" w:unhideWhenUsed="1"/>
+    <w:lsdException w:name="Smart Link" w:semiHidden="1" w:unhideWhenUsed="1"/>
   </w:latentStyles>
   <w:style w:type="paragraph" w:default="1" w:styleId="Normal">
     <w:name w:val="Normal"/>

</xml_diff>